<commit_message>
điều chỉnh file nộp
</commit_message>
<xml_diff>
--- a/Report/Analysis report.docx
+++ b/Report/Analysis report.docx
@@ -431,7 +431,7 @@
     </w:p>
     <w:p>
       <w:pPr>
-        <w:pStyle w:val="Mucluc1"/>
+        <w:pStyle w:val="TOC1"/>
         <w:rPr>
           <w:rFonts w:asciiTheme="minorHAnsi" w:eastAsiaTheme="minorEastAsia" w:hAnsiTheme="minorHAnsi"/>
           <w:b w:val="0"/>
@@ -461,7 +461,7 @@
       <w:hyperlink w:anchor="_Toc62049209" w:history="1">
         <w:r>
           <w:rPr>
-            <w:rStyle w:val="Siuktni"/>
+            <w:rStyle w:val="Hyperlink"/>
             <w:rFonts w:ascii="Times New Roman" w:hAnsi="Times New Roman" w:cs="Times New Roman"/>
             <w:noProof/>
           </w:rPr>
@@ -519,7 +519,7 @@
     </w:p>
     <w:p>
       <w:pPr>
-        <w:pStyle w:val="Mucluc1"/>
+        <w:pStyle w:val="TOC1"/>
         <w:tabs>
           <w:tab w:val="left" w:pos="432"/>
         </w:tabs>
@@ -534,7 +534,7 @@
       <w:hyperlink w:anchor="_Toc62049210" w:history="1">
         <w:r>
           <w:rPr>
-            <w:rStyle w:val="Siuktni"/>
+            <w:rStyle w:val="Hyperlink"/>
             <w:rFonts w:ascii="Times New Roman" w:hAnsi="Times New Roman" w:cs="Times New Roman"/>
             <w:noProof/>
           </w:rPr>
@@ -552,7 +552,7 @@
         </w:r>
         <w:r>
           <w:rPr>
-            <w:rStyle w:val="Siuktni"/>
+            <w:rStyle w:val="Hyperlink"/>
             <w:rFonts w:ascii="Times New Roman" w:hAnsi="Times New Roman" w:cs="Times New Roman"/>
             <w:noProof/>
           </w:rPr>
@@ -610,7 +610,7 @@
     </w:p>
     <w:p>
       <w:pPr>
-        <w:pStyle w:val="Mucluc1"/>
+        <w:pStyle w:val="TOC1"/>
         <w:tabs>
           <w:tab w:val="left" w:pos="432"/>
         </w:tabs>
@@ -625,7 +625,7 @@
       <w:hyperlink w:anchor="_Toc62049211" w:history="1">
         <w:r>
           <w:rPr>
-            <w:rStyle w:val="Siuktni"/>
+            <w:rStyle w:val="Hyperlink"/>
             <w:rFonts w:ascii="Times New Roman" w:hAnsi="Times New Roman" w:cs="Times New Roman"/>
             <w:noProof/>
           </w:rPr>
@@ -643,7 +643,7 @@
         </w:r>
         <w:r>
           <w:rPr>
-            <w:rStyle w:val="Siuktni"/>
+            <w:rStyle w:val="Hyperlink"/>
             <w:rFonts w:ascii="Times New Roman" w:hAnsi="Times New Roman" w:cs="Times New Roman"/>
             <w:noProof/>
           </w:rPr>
@@ -701,7 +701,7 @@
     </w:p>
     <w:p>
       <w:pPr>
-        <w:pStyle w:val="Mucluc1"/>
+        <w:pStyle w:val="TOC1"/>
         <w:tabs>
           <w:tab w:val="left" w:pos="432"/>
         </w:tabs>
@@ -716,7 +716,7 @@
       <w:hyperlink w:anchor="_Toc62049212" w:history="1">
         <w:r>
           <w:rPr>
-            <w:rStyle w:val="Siuktni"/>
+            <w:rStyle w:val="Hyperlink"/>
             <w:rFonts w:ascii="Times New Roman" w:hAnsi="Times New Roman" w:cs="Times New Roman"/>
             <w:noProof/>
           </w:rPr>
@@ -734,7 +734,7 @@
         </w:r>
         <w:r>
           <w:rPr>
-            <w:rStyle w:val="Siuktni"/>
+            <w:rStyle w:val="Hyperlink"/>
             <w:rFonts w:ascii="Times New Roman" w:hAnsi="Times New Roman" w:cs="Times New Roman"/>
             <w:noProof/>
           </w:rPr>
@@ -792,7 +792,7 @@
     </w:p>
     <w:p>
       <w:pPr>
-        <w:pStyle w:val="Mucluc1"/>
+        <w:pStyle w:val="TOC1"/>
         <w:tabs>
           <w:tab w:val="left" w:pos="432"/>
         </w:tabs>
@@ -807,7 +807,7 @@
       <w:hyperlink w:anchor="_Toc62049213" w:history="1">
         <w:r>
           <w:rPr>
-            <w:rStyle w:val="Siuktni"/>
+            <w:rStyle w:val="Hyperlink"/>
             <w:rFonts w:ascii="Times New Roman" w:hAnsi="Times New Roman" w:cs="Times New Roman"/>
             <w:noProof/>
           </w:rPr>
@@ -825,7 +825,7 @@
         </w:r>
         <w:r>
           <w:rPr>
-            <w:rStyle w:val="Siuktni"/>
+            <w:rStyle w:val="Hyperlink"/>
             <w:rFonts w:ascii="Times New Roman" w:hAnsi="Times New Roman" w:cs="Times New Roman"/>
             <w:noProof/>
           </w:rPr>
@@ -883,7 +883,7 @@
     </w:p>
     <w:p>
       <w:pPr>
-        <w:pStyle w:val="Mucluc1"/>
+        <w:pStyle w:val="TOC1"/>
         <w:rPr>
           <w:rFonts w:asciiTheme="minorHAnsi" w:eastAsiaTheme="minorEastAsia" w:hAnsiTheme="minorHAnsi"/>
           <w:b w:val="0"/>
@@ -895,7 +895,7 @@
       <w:hyperlink w:anchor="_Toc62049214" w:history="1">
         <w:r>
           <w:rPr>
-            <w:rStyle w:val="Siuktni"/>
+            <w:rStyle w:val="Hyperlink"/>
             <w:rFonts w:ascii="Times New Roman" w:hAnsi="Times New Roman" w:cs="Times New Roman"/>
             <w:noProof/>
           </w:rPr>
@@ -903,7 +903,7 @@
         </w:r>
         <w:r>
           <w:rPr>
-            <w:rStyle w:val="Siuktni"/>
+            <w:rStyle w:val="Hyperlink"/>
             <w:rFonts w:ascii="Times New Roman" w:hAnsi="Times New Roman" w:cs="Times New Roman"/>
             <w:noProof/>
           </w:rPr>
@@ -911,7 +911,7 @@
         </w:r>
         <w:r>
           <w:rPr>
-            <w:rStyle w:val="Siuktni"/>
+            <w:rStyle w:val="Hyperlink"/>
             <w:rFonts w:ascii="Times New Roman" w:hAnsi="Times New Roman" w:cs="Times New Roman"/>
             <w:noProof/>
           </w:rPr>
@@ -969,7 +969,7 @@
     </w:p>
     <w:p>
       <w:pPr>
-        <w:pStyle w:val="uMucluc"/>
+        <w:pStyle w:val="TOCHeading"/>
         <w:rPr>
           <w:rFonts w:ascii="Times New Roman" w:hAnsi="Times New Roman" w:cs="Times New Roman"/>
         </w:rPr>
@@ -1044,7 +1044,7 @@
     </w:p>
     <w:p>
       <w:pPr>
-        <w:pStyle w:val="u1"/>
+        <w:pStyle w:val="Heading1"/>
         <w:rPr>
           <w:rFonts w:ascii="Times New Roman" w:hAnsi="Times New Roman" w:cs="Times New Roman"/>
           <w:color w:val="000000" w:themeColor="text1"/>
@@ -1089,7 +1089,7 @@
     </w:p>
     <w:p>
       <w:pPr>
-        <w:pStyle w:val="oancuaDanhsach"/>
+        <w:pStyle w:val="ListParagraph"/>
         <w:numPr>
           <w:ilvl w:val="0"/>
           <w:numId w:val="4"/>
@@ -1115,7 +1115,7 @@
     </w:p>
     <w:p>
       <w:pPr>
-        <w:pStyle w:val="oancuaDanhsach"/>
+        <w:pStyle w:val="ListParagraph"/>
         <w:numPr>
           <w:ilvl w:val="0"/>
           <w:numId w:val="4"/>
@@ -1150,7 +1150,7 @@
                 </w:p>
                 <w:p>
                   <w:pPr>
-                    <w:pStyle w:val="oancuaDanhsach"/>
+                    <w:pStyle w:val="ListParagraph"/>
                     <w:numPr>
                       <w:ilvl w:val="0"/>
                       <w:numId w:val="3"/>
@@ -1202,7 +1202,7 @@
     </w:p>
     <w:p>
       <w:pPr>
-        <w:pStyle w:val="oancuaDanhsach"/>
+        <w:pStyle w:val="ListParagraph"/>
         <w:numPr>
           <w:ilvl w:val="1"/>
           <w:numId w:val="4"/>
@@ -1226,7 +1226,7 @@
     </w:p>
     <w:p>
       <w:pPr>
-        <w:pStyle w:val="oancuaDanhsach"/>
+        <w:pStyle w:val="ListParagraph"/>
         <w:numPr>
           <w:ilvl w:val="1"/>
           <w:numId w:val="4"/>
@@ -1244,7 +1244,7 @@
     </w:p>
     <w:p>
       <w:pPr>
-        <w:pStyle w:val="oancuaDanhsach"/>
+        <w:pStyle w:val="ListParagraph"/>
         <w:numPr>
           <w:ilvl w:val="1"/>
           <w:numId w:val="4"/>
@@ -1262,7 +1262,7 @@
     </w:p>
     <w:p>
       <w:pPr>
-        <w:pStyle w:val="oancuaDanhsach"/>
+        <w:pStyle w:val="ListParagraph"/>
         <w:numPr>
           <w:ilvl w:val="1"/>
           <w:numId w:val="4"/>
@@ -1286,7 +1286,7 @@
     </w:p>
     <w:p>
       <w:pPr>
-        <w:pStyle w:val="oancuaDanhsach"/>
+        <w:pStyle w:val="ListParagraph"/>
         <w:numPr>
           <w:ilvl w:val="1"/>
           <w:numId w:val="4"/>
@@ -1310,7 +1310,7 @@
     </w:p>
     <w:p>
       <w:pPr>
-        <w:pStyle w:val="oancuaDanhsach"/>
+        <w:pStyle w:val="ListParagraph"/>
         <w:numPr>
           <w:ilvl w:val="0"/>
           <w:numId w:val="4"/>
@@ -1363,7 +1363,7 @@
     </w:p>
     <w:p>
       <w:pPr>
-        <w:pStyle w:val="u1"/>
+        <w:pStyle w:val="Heading1"/>
         <w:numPr>
           <w:ilvl w:val="0"/>
           <w:numId w:val="2"/>
@@ -2070,7 +2070,7 @@
     </w:p>
     <w:p>
       <w:pPr>
-        <w:pStyle w:val="u1"/>
+        <w:pStyle w:val="Heading1"/>
         <w:numPr>
           <w:ilvl w:val="0"/>
           <w:numId w:val="2"/>
@@ -2585,7 +2585,7 @@
     </w:p>
     <w:p>
       <w:pPr>
-        <w:pStyle w:val="u1"/>
+        <w:pStyle w:val="Heading1"/>
         <w:numPr>
           <w:ilvl w:val="0"/>
           <w:numId w:val="2"/>
@@ -2607,7 +2607,7 @@
     </w:p>
     <w:p>
       <w:pPr>
-        <w:pStyle w:val="u4"/>
+        <w:pStyle w:val="Heading4"/>
         <w:numPr>
           <w:ilvl w:val="1"/>
           <w:numId w:val="2"/>
@@ -3237,7 +3237,7 @@
     </w:tbl>
     <w:p>
       <w:pPr>
-        <w:pStyle w:val="u4"/>
+        <w:pStyle w:val="Heading4"/>
         <w:numPr>
           <w:ilvl w:val="1"/>
           <w:numId w:val="2"/>
@@ -3259,7 +3259,7 @@
     </w:p>
     <w:p>
       <w:pPr>
-        <w:pStyle w:val="oancuaDanhsach"/>
+        <w:pStyle w:val="ListParagraph"/>
         <w:numPr>
           <w:ilvl w:val="2"/>
           <w:numId w:val="2"/>
@@ -3296,7 +3296,7 @@
     </w:p>
     <w:p>
       <w:pPr>
-        <w:pStyle w:val="oancuaDanhsach"/>
+        <w:pStyle w:val="ListParagraph"/>
         <w:numPr>
           <w:ilvl w:val="0"/>
           <w:numId w:val="7"/>
@@ -3332,7 +3332,7 @@
     </w:p>
     <w:p>
       <w:pPr>
-        <w:pStyle w:val="oancuaDanhsach"/>
+        <w:pStyle w:val="ListParagraph"/>
         <w:numPr>
           <w:ilvl w:val="2"/>
           <w:numId w:val="7"/>
@@ -3359,7 +3359,7 @@
     </w:p>
     <w:p>
       <w:pPr>
-        <w:pStyle w:val="oancuaDanhsach"/>
+        <w:pStyle w:val="ListParagraph"/>
         <w:numPr>
           <w:ilvl w:val="3"/>
           <w:numId w:val="7"/>
@@ -3440,7 +3440,7 @@
     </w:p>
     <w:p>
       <w:pPr>
-        <w:pStyle w:val="oancuaDanhsach"/>
+        <w:pStyle w:val="ListParagraph"/>
         <w:numPr>
           <w:ilvl w:val="3"/>
           <w:numId w:val="7"/>
@@ -3520,7 +3520,7 @@
     </w:p>
     <w:p>
       <w:pPr>
-        <w:pStyle w:val="oancuaDanhsach"/>
+        <w:pStyle w:val="ListParagraph"/>
         <w:numPr>
           <w:ilvl w:val="2"/>
           <w:numId w:val="7"/>
@@ -3547,7 +3547,7 @@
     </w:p>
     <w:p>
       <w:pPr>
-        <w:pStyle w:val="oancuaDanhsach"/>
+        <w:pStyle w:val="ListParagraph"/>
         <w:numPr>
           <w:ilvl w:val="3"/>
           <w:numId w:val="7"/>
@@ -3610,7 +3610,7 @@
     </w:p>
     <w:p>
       <w:pPr>
-        <w:pStyle w:val="oancuaDanhsach"/>
+        <w:pStyle w:val="ListParagraph"/>
         <w:numPr>
           <w:ilvl w:val="3"/>
           <w:numId w:val="7"/>
@@ -3663,7 +3663,7 @@
     </w:p>
     <w:p>
       <w:pPr>
-        <w:pStyle w:val="oancuaDanhsach"/>
+        <w:pStyle w:val="ListParagraph"/>
         <w:numPr>
           <w:ilvl w:val="0"/>
           <w:numId w:val="13"/>
@@ -3714,7 +3714,7 @@
     </w:p>
     <w:p>
       <w:pPr>
-        <w:pStyle w:val="oancuaDanhsach"/>
+        <w:pStyle w:val="ListParagraph"/>
         <w:numPr>
           <w:ilvl w:val="0"/>
           <w:numId w:val="14"/>
@@ -3767,7 +3767,7 @@
     </w:p>
     <w:p>
       <w:pPr>
-        <w:pStyle w:val="oancuaDanhsach"/>
+        <w:pStyle w:val="ListParagraph"/>
         <w:numPr>
           <w:ilvl w:val="3"/>
           <w:numId w:val="7"/>
@@ -3829,7 +3829,7 @@
     </w:p>
     <w:p>
       <w:pPr>
-        <w:pStyle w:val="oancuaDanhsach"/>
+        <w:pStyle w:val="ListParagraph"/>
         <w:numPr>
           <w:ilvl w:val="2"/>
           <w:numId w:val="7"/>
@@ -3878,7 +3878,7 @@
     </w:p>
     <w:p>
       <w:pPr>
-        <w:pStyle w:val="oancuaDanhsach"/>
+        <w:pStyle w:val="ListParagraph"/>
         <w:numPr>
           <w:ilvl w:val="0"/>
           <w:numId w:val="14"/>
@@ -3986,7 +3986,7 @@
     </w:p>
     <w:p>
       <w:pPr>
-        <w:pStyle w:val="oancuaDanhsach"/>
+        <w:pStyle w:val="ListParagraph"/>
         <w:numPr>
           <w:ilvl w:val="3"/>
           <w:numId w:val="7"/>
@@ -4030,7 +4030,7 @@
     </w:p>
     <w:p>
       <w:pPr>
-        <w:pStyle w:val="oancuaDanhsach"/>
+        <w:pStyle w:val="ListParagraph"/>
         <w:numPr>
           <w:ilvl w:val="2"/>
           <w:numId w:val="7"/>
@@ -4057,7 +4057,7 @@
     </w:p>
     <w:p>
       <w:pPr>
-        <w:pStyle w:val="oancuaDanhsach"/>
+        <w:pStyle w:val="ListParagraph"/>
         <w:numPr>
           <w:ilvl w:val="3"/>
           <w:numId w:val="7"/>
@@ -4138,7 +4138,7 @@
     </w:p>
     <w:p>
       <w:pPr>
-        <w:pStyle w:val="oancuaDanhsach"/>
+        <w:pStyle w:val="ListParagraph"/>
         <w:numPr>
           <w:ilvl w:val="3"/>
           <w:numId w:val="7"/>
@@ -4191,7 +4191,7 @@
     </w:p>
     <w:p>
       <w:pPr>
-        <w:pStyle w:val="oancuaDanhsach"/>
+        <w:pStyle w:val="ListParagraph"/>
         <w:numPr>
           <w:ilvl w:val="2"/>
           <w:numId w:val="7"/>
@@ -4218,7 +4218,7 @@
     </w:p>
     <w:p>
       <w:pPr>
-        <w:pStyle w:val="oancuaDanhsach"/>
+        <w:pStyle w:val="ListParagraph"/>
         <w:numPr>
           <w:ilvl w:val="3"/>
           <w:numId w:val="7"/>
@@ -4281,7 +4281,7 @@
     </w:p>
     <w:p>
       <w:pPr>
-        <w:pStyle w:val="oancuaDanhsach"/>
+        <w:pStyle w:val="ListParagraph"/>
         <w:numPr>
           <w:ilvl w:val="3"/>
           <w:numId w:val="7"/>
@@ -4333,7 +4333,7 @@
     </w:p>
     <w:p>
       <w:pPr>
-        <w:pStyle w:val="oancuaDanhsach"/>
+        <w:pStyle w:val="ListParagraph"/>
         <w:numPr>
           <w:ilvl w:val="2"/>
           <w:numId w:val="7"/>
@@ -4360,7 +4360,7 @@
     </w:p>
     <w:p>
       <w:pPr>
-        <w:pStyle w:val="oancuaDanhsach"/>
+        <w:pStyle w:val="ListParagraph"/>
         <w:numPr>
           <w:ilvl w:val="3"/>
           <w:numId w:val="7"/>
@@ -4423,7 +4423,7 @@
     </w:p>
     <w:p>
       <w:pPr>
-        <w:pStyle w:val="oancuaDanhsach"/>
+        <w:pStyle w:val="ListParagraph"/>
         <w:numPr>
           <w:ilvl w:val="3"/>
           <w:numId w:val="7"/>
@@ -4475,7 +4475,7 @@
     </w:p>
     <w:p>
       <w:pPr>
-        <w:pStyle w:val="oancuaDanhsach"/>
+        <w:pStyle w:val="ListParagraph"/>
         <w:numPr>
           <w:ilvl w:val="0"/>
           <w:numId w:val="7"/>
@@ -4501,7 +4501,7 @@
     </w:p>
     <w:p>
       <w:pPr>
-        <w:pStyle w:val="oancuaDanhsach"/>
+        <w:pStyle w:val="ListParagraph"/>
         <w:numPr>
           <w:ilvl w:val="2"/>
           <w:numId w:val="7"/>
@@ -4565,7 +4565,7 @@
     </w:p>
     <w:p>
       <w:pPr>
-        <w:pStyle w:val="oancuaDanhsach"/>
+        <w:pStyle w:val="ListParagraph"/>
         <w:numPr>
           <w:ilvl w:val="2"/>
           <w:numId w:val="7"/>
@@ -4610,7 +4610,7 @@
     </w:p>
     <w:p>
       <w:pPr>
-        <w:pStyle w:val="oancuaDanhsach"/>
+        <w:pStyle w:val="ListParagraph"/>
         <w:numPr>
           <w:ilvl w:val="0"/>
           <w:numId w:val="7"/>
@@ -4646,7 +4646,7 @@
     </w:p>
     <w:p>
       <w:pPr>
-        <w:pStyle w:val="oancuaDanhsach"/>
+        <w:pStyle w:val="ListParagraph"/>
         <w:numPr>
           <w:ilvl w:val="2"/>
           <w:numId w:val="7"/>
@@ -4701,7 +4701,7 @@
     </w:p>
     <w:p>
       <w:pPr>
-        <w:pStyle w:val="oancuaDanhsach"/>
+        <w:pStyle w:val="ListParagraph"/>
         <w:numPr>
           <w:ilvl w:val="2"/>
           <w:numId w:val="7"/>
@@ -4792,7 +4792,7 @@
     </w:p>
     <w:p>
       <w:pPr>
-        <w:pStyle w:val="oancuaDanhsach"/>
+        <w:pStyle w:val="ListParagraph"/>
         <w:numPr>
           <w:ilvl w:val="2"/>
           <w:numId w:val="7"/>
@@ -4876,7 +4876,7 @@
     </w:p>
     <w:p>
       <w:pPr>
-        <w:pStyle w:val="oancuaDanhsach"/>
+        <w:pStyle w:val="ListParagraph"/>
         <w:numPr>
           <w:ilvl w:val="2"/>
           <w:numId w:val="7"/>
@@ -5015,7 +5015,7 @@
     </w:p>
     <w:p>
       <w:pPr>
-        <w:pStyle w:val="oancuaDanhsach"/>
+        <w:pStyle w:val="ListParagraph"/>
         <w:numPr>
           <w:ilvl w:val="0"/>
           <w:numId w:val="7"/>
@@ -5042,7 +5042,7 @@
     </w:p>
     <w:p>
       <w:pPr>
-        <w:pStyle w:val="oancuaDanhsach"/>
+        <w:pStyle w:val="ListParagraph"/>
         <w:numPr>
           <w:ilvl w:val="2"/>
           <w:numId w:val="7"/>
@@ -5117,7 +5117,7 @@
     </w:p>
     <w:p>
       <w:pPr>
-        <w:pStyle w:val="oancuaDanhsach"/>
+        <w:pStyle w:val="ListParagraph"/>
         <w:numPr>
           <w:ilvl w:val="2"/>
           <w:numId w:val="7"/>
@@ -5171,7 +5171,7 @@
     </w:p>
     <w:p>
       <w:pPr>
-        <w:pStyle w:val="oancuaDanhsach"/>
+        <w:pStyle w:val="ListParagraph"/>
         <w:numPr>
           <w:ilvl w:val="2"/>
           <w:numId w:val="7"/>
@@ -5300,7 +5300,7 @@
     </w:p>
     <w:p>
       <w:pPr>
-        <w:pStyle w:val="oancuaDanhsach"/>
+        <w:pStyle w:val="ListParagraph"/>
         <w:numPr>
           <w:ilvl w:val="2"/>
           <w:numId w:val="7"/>
@@ -5393,7 +5393,7 @@
     </w:p>
     <w:p>
       <w:pPr>
-        <w:pStyle w:val="oancuaDanhsach"/>
+        <w:pStyle w:val="ListParagraph"/>
         <w:numPr>
           <w:ilvl w:val="2"/>
           <w:numId w:val="7"/>
@@ -5447,7 +5447,7 @@
     </w:p>
     <w:p>
       <w:pPr>
-        <w:pStyle w:val="oancuaDanhsach"/>
+        <w:pStyle w:val="ListParagraph"/>
         <w:numPr>
           <w:ilvl w:val="2"/>
           <w:numId w:val="7"/>
@@ -5546,7 +5546,7 @@
     </w:p>
     <w:p>
       <w:pPr>
-        <w:pStyle w:val="oancuaDanhsach"/>
+        <w:pStyle w:val="ListParagraph"/>
         <w:numPr>
           <w:ilvl w:val="2"/>
           <w:numId w:val="7"/>
@@ -5600,7 +5600,7 @@
     </w:p>
     <w:p>
       <w:pPr>
-        <w:pStyle w:val="oancuaDanhsach"/>
+        <w:pStyle w:val="ListParagraph"/>
         <w:numPr>
           <w:ilvl w:val="2"/>
           <w:numId w:val="7"/>
@@ -5663,7 +5663,7 @@
     </w:p>
     <w:p>
       <w:pPr>
-        <w:pStyle w:val="oancuaDanhsach"/>
+        <w:pStyle w:val="ListParagraph"/>
         <w:numPr>
           <w:ilvl w:val="2"/>
           <w:numId w:val="7"/>
@@ -5707,7 +5707,7 @@
     </w:p>
     <w:p>
       <w:pPr>
-        <w:pStyle w:val="oancuaDanhsach"/>
+        <w:pStyle w:val="ListParagraph"/>
         <w:numPr>
           <w:ilvl w:val="2"/>
           <w:numId w:val="7"/>
@@ -5815,7 +5815,7 @@
     </w:p>
     <w:p>
       <w:pPr>
-        <w:pStyle w:val="oancuaDanhsach"/>
+        <w:pStyle w:val="ListParagraph"/>
         <w:numPr>
           <w:ilvl w:val="2"/>
           <w:numId w:val="7"/>
@@ -5887,7 +5887,7 @@
     </w:p>
     <w:p>
       <w:pPr>
-        <w:pStyle w:val="oancuaDanhsach"/>
+        <w:pStyle w:val="ListParagraph"/>
         <w:numPr>
           <w:ilvl w:val="2"/>
           <w:numId w:val="2"/>
@@ -5954,7 +5954,7 @@
     </w:p>
     <w:p>
       <w:pPr>
-        <w:pStyle w:val="oancuaDanhsach"/>
+        <w:pStyle w:val="ListParagraph"/>
         <w:numPr>
           <w:ilvl w:val="3"/>
           <w:numId w:val="11"/>
@@ -5998,7 +5998,7 @@
     </w:p>
     <w:p>
       <w:pPr>
-        <w:pStyle w:val="oancuaDanhsach"/>
+        <w:pStyle w:val="ListParagraph"/>
         <w:numPr>
           <w:ilvl w:val="1"/>
           <w:numId w:val="10"/>
@@ -6081,7 +6081,7 @@
     </w:p>
     <w:p>
       <w:pPr>
-        <w:pStyle w:val="oancuaDanhsach"/>
+        <w:pStyle w:val="ListParagraph"/>
         <w:numPr>
           <w:ilvl w:val="3"/>
           <w:numId w:val="11"/>
@@ -6116,7 +6116,7 @@
     </w:p>
     <w:p>
       <w:pPr>
-        <w:pStyle w:val="oancuaDanhsach"/>
+        <w:pStyle w:val="ListParagraph"/>
         <w:numPr>
           <w:ilvl w:val="1"/>
           <w:numId w:val="10"/>
@@ -6168,7 +6168,7 @@
     </w:p>
     <w:p>
       <w:pPr>
-        <w:pStyle w:val="oancuaDanhsach"/>
+        <w:pStyle w:val="ListParagraph"/>
         <w:numPr>
           <w:ilvl w:val="3"/>
           <w:numId w:val="11"/>
@@ -6230,7 +6230,7 @@
     </w:p>
     <w:p>
       <w:pPr>
-        <w:pStyle w:val="oancuaDanhsach"/>
+        <w:pStyle w:val="ListParagraph"/>
         <w:numPr>
           <w:ilvl w:val="3"/>
           <w:numId w:val="11"/>
@@ -6467,7 +6467,7 @@
     </w:p>
     <w:p>
       <w:pPr>
-        <w:pStyle w:val="u1"/>
+        <w:pStyle w:val="Heading1"/>
         <w:numPr>
           <w:ilvl w:val="0"/>
           <w:numId w:val="2"/>
@@ -6501,7 +6501,7 @@
     </w:p>
     <w:p>
       <w:pPr>
-        <w:pStyle w:val="u4"/>
+        <w:pStyle w:val="Heading4"/>
         <w:numPr>
           <w:ilvl w:val="1"/>
           <w:numId w:val="2"/>
@@ -6620,7 +6620,7 @@
     </w:p>
     <w:p>
       <w:pPr>
-        <w:pStyle w:val="u4"/>
+        <w:pStyle w:val="Heading4"/>
         <w:numPr>
           <w:ilvl w:val="1"/>
           <w:numId w:val="2"/>
@@ -6658,7 +6658,7 @@
     </w:p>
     <w:p>
       <w:pPr>
-        <w:pStyle w:val="oancuaDanhsach"/>
+        <w:pStyle w:val="ListParagraph"/>
         <w:numPr>
           <w:ilvl w:val="2"/>
           <w:numId w:val="6"/>
@@ -7388,7 +7388,7 @@
     </w:tbl>
     <w:p>
       <w:pPr>
-        <w:pStyle w:val="oancuaDanhsach"/>
+        <w:pStyle w:val="ListParagraph"/>
         <w:numPr>
           <w:ilvl w:val="2"/>
           <w:numId w:val="5"/>
@@ -8176,7 +8176,7 @@
     </w:p>
     <w:p>
       <w:pPr>
-        <w:pStyle w:val="oancuaDanhsach"/>
+        <w:pStyle w:val="ListParagraph"/>
         <w:numPr>
           <w:ilvl w:val="2"/>
           <w:numId w:val="5"/>
@@ -9016,7 +9016,7 @@
     </w:p>
     <w:p>
       <w:pPr>
-        <w:pStyle w:val="oancuaDanhsach"/>
+        <w:pStyle w:val="ListParagraph"/>
         <w:numPr>
           <w:ilvl w:val="2"/>
           <w:numId w:val="5"/>
@@ -9867,7 +9867,7 @@
     </w:p>
     <w:p>
       <w:pPr>
-        <w:pStyle w:val="oancuaDanhsach"/>
+        <w:pStyle w:val="ListParagraph"/>
         <w:numPr>
           <w:ilvl w:val="2"/>
           <w:numId w:val="5"/>
@@ -10608,7 +10608,7 @@
     </w:p>
     <w:p>
       <w:pPr>
-        <w:pStyle w:val="oancuaDanhsach"/>
+        <w:pStyle w:val="ListParagraph"/>
         <w:numPr>
           <w:ilvl w:val="2"/>
           <w:numId w:val="5"/>
@@ -11559,7 +11559,7 @@
     </w:p>
     <w:p>
       <w:pPr>
-        <w:pStyle w:val="oancuaDanhsach"/>
+        <w:pStyle w:val="ListParagraph"/>
         <w:numPr>
           <w:ilvl w:val="2"/>
           <w:numId w:val="5"/>
@@ -12424,7 +12424,7 @@
     </w:p>
     <w:p>
       <w:pPr>
-        <w:pStyle w:val="oancuaDanhsach"/>
+        <w:pStyle w:val="ListParagraph"/>
         <w:numPr>
           <w:ilvl w:val="2"/>
           <w:numId w:val="5"/>
@@ -13174,7 +13174,7 @@
     </w:p>
     <w:p>
       <w:pPr>
-        <w:pStyle w:val="oancuaDanhsach"/>
+        <w:pStyle w:val="ListParagraph"/>
         <w:numPr>
           <w:ilvl w:val="2"/>
           <w:numId w:val="5"/>
@@ -14025,7 +14025,7 @@
     </w:p>
     <w:p>
       <w:pPr>
-        <w:pStyle w:val="oancuaDanhsach"/>
+        <w:pStyle w:val="ListParagraph"/>
         <w:numPr>
           <w:ilvl w:val="2"/>
           <w:numId w:val="5"/>
@@ -14799,7 +14799,7 @@
     </w:p>
     <w:p>
       <w:pPr>
-        <w:pStyle w:val="oancuaDanhsach"/>
+        <w:pStyle w:val="ListParagraph"/>
         <w:numPr>
           <w:ilvl w:val="2"/>
           <w:numId w:val="5"/>
@@ -15590,7 +15590,7 @@
     </w:p>
     <w:p>
       <w:pPr>
-        <w:pStyle w:val="oancuaDanhsach"/>
+        <w:pStyle w:val="ListParagraph"/>
         <w:numPr>
           <w:ilvl w:val="2"/>
           <w:numId w:val="5"/>
@@ -16495,7 +16495,7 @@
     </w:p>
     <w:p>
       <w:pPr>
-        <w:pStyle w:val="oancuaDanhsach"/>
+        <w:pStyle w:val="ListParagraph"/>
         <w:numPr>
           <w:ilvl w:val="2"/>
           <w:numId w:val="5"/>
@@ -17430,7 +17430,7 @@
     </w:p>
     <w:p>
       <w:pPr>
-        <w:pStyle w:val="oancuaDanhsach"/>
+        <w:pStyle w:val="ListParagraph"/>
         <w:numPr>
           <w:ilvl w:val="2"/>
           <w:numId w:val="5"/>
@@ -18324,7 +18324,7 @@
     </w:p>
     <w:p>
       <w:pPr>
-        <w:pStyle w:val="oancuaDanhsach"/>
+        <w:pStyle w:val="ListParagraph"/>
         <w:numPr>
           <w:ilvl w:val="2"/>
           <w:numId w:val="5"/>
@@ -19177,7 +19177,7 @@
     </w:p>
     <w:p>
       <w:pPr>
-        <w:pStyle w:val="oancuaDanhsach"/>
+        <w:pStyle w:val="ListParagraph"/>
         <w:numPr>
           <w:ilvl w:val="2"/>
           <w:numId w:val="5"/>
@@ -20034,7 +20034,7 @@
     </w:p>
     <w:p>
       <w:pPr>
-        <w:pStyle w:val="oancuaDanhsach"/>
+        <w:pStyle w:val="ListParagraph"/>
         <w:numPr>
           <w:ilvl w:val="2"/>
           <w:numId w:val="5"/>
@@ -20817,7 +20817,7 @@
     </w:p>
     <w:p>
       <w:pPr>
-        <w:pStyle w:val="oancuaDanhsach"/>
+        <w:pStyle w:val="ListParagraph"/>
         <w:numPr>
           <w:ilvl w:val="2"/>
           <w:numId w:val="5"/>
@@ -21588,7 +21588,7 @@
     </w:p>
     <w:p>
       <w:pPr>
-        <w:pStyle w:val="oancuaDanhsach"/>
+        <w:pStyle w:val="ListParagraph"/>
         <w:numPr>
           <w:ilvl w:val="2"/>
           <w:numId w:val="5"/>
@@ -22488,7 +22488,7 @@
     </w:p>
     <w:p>
       <w:pPr>
-        <w:pStyle w:val="oancuaDanhsach"/>
+        <w:pStyle w:val="ListParagraph"/>
         <w:numPr>
           <w:ilvl w:val="2"/>
           <w:numId w:val="5"/>
@@ -23500,7 +23500,7 @@
     </w:p>
     <w:p>
       <w:pPr>
-        <w:pStyle w:val="oancuaDanhsach"/>
+        <w:pStyle w:val="ListParagraph"/>
         <w:numPr>
           <w:ilvl w:val="2"/>
           <w:numId w:val="5"/>
@@ -24211,7 +24211,7 @@
     </w:p>
     <w:p>
       <w:pPr>
-        <w:pStyle w:val="oancuaDanhsach"/>
+        <w:pStyle w:val="ListParagraph"/>
         <w:numPr>
           <w:ilvl w:val="2"/>
           <w:numId w:val="5"/>
@@ -24980,7 +24980,7 @@
     </w:tbl>
     <w:p>
       <w:pPr>
-        <w:pStyle w:val="oancuaDanhsach"/>
+        <w:pStyle w:val="ListParagraph"/>
         <w:rPr>
           <w:rFonts w:ascii="Times New Roman" w:hAnsi="Times New Roman" w:cs="Times New Roman"/>
           <w:b/>
@@ -24992,7 +24992,7 @@
     </w:p>
     <w:p>
       <w:pPr>
-        <w:pStyle w:val="oancuaDanhsach"/>
+        <w:pStyle w:val="ListParagraph"/>
         <w:numPr>
           <w:ilvl w:val="2"/>
           <w:numId w:val="5"/>
@@ -25755,7 +25755,7 @@
     </w:p>
     <w:p>
       <w:pPr>
-        <w:pStyle w:val="oancuaDanhsach"/>
+        <w:pStyle w:val="ListParagraph"/>
         <w:numPr>
           <w:ilvl w:val="2"/>
           <w:numId w:val="5"/>
@@ -26503,16 +26503,7 @@
                 <w:szCs w:val="26"/>
                 <w:lang w:eastAsia="ja-JP"/>
               </w:rPr>
-              <w:t xml:space="preserve"> xuất ra </w:t>
-            </w:r>
-            <w:r>
-              <w:rPr>
-                <w:rFonts w:ascii="Times New Roman" w:hAnsi="Times New Roman" w:cs="Times New Roman"/>
-                <w:sz w:val="26"/>
-                <w:szCs w:val="26"/>
-                <w:lang w:eastAsia="ja-JP"/>
-              </w:rPr>
-              <w:t>user</w:t>
+              <w:t xml:space="preserve"> xuất ra user</w:t>
             </w:r>
             <w:r>
               <w:rPr>
@@ -26601,7 +26592,7 @@
     </w:tbl>
     <w:p>
       <w:pPr>
-        <w:pStyle w:val="u1"/>
+        <w:pStyle w:val="Heading1"/>
         <w:rPr>
           <w:rFonts w:ascii="Times New Roman" w:hAnsi="Times New Roman" w:cs="Times New Roman"/>
           <w:sz w:val="144"/>
@@ -26611,7 +26602,7 @@
     </w:p>
     <w:p>
       <w:pPr>
-        <w:pStyle w:val="u1"/>
+        <w:pStyle w:val="Heading1"/>
         <w:rPr>
           <w:rFonts w:ascii="Times New Roman" w:hAnsi="Times New Roman" w:cs="Times New Roman"/>
           <w:sz w:val="20"/>
@@ -26628,7 +26619,7 @@
     <w:p/>
     <w:p>
       <w:pPr>
-        <w:pStyle w:val="u1"/>
+        <w:pStyle w:val="Heading1"/>
         <w:rPr>
           <w:rFonts w:ascii="Times New Roman" w:hAnsi="Times New Roman" w:cs="Times New Roman"/>
         </w:rPr>
@@ -29879,7 +29870,7 @@
 <w:ftr xmlns:wpc="http://schemas.microsoft.com/office/word/2010/wordprocessingCanvas" xmlns:cx="http://schemas.microsoft.com/office/drawing/2014/chartex" xmlns:cx1="http://schemas.microsoft.com/office/drawing/2015/9/8/chartex" xmlns:cx2="http://schemas.microsoft.com/office/drawing/2015/10/21/chartex" xmlns:cx3="http://schemas.microsoft.com/office/drawing/2016/5/9/chartex" xmlns:cx4="http://schemas.microsoft.com/office/drawing/2016/5/10/chartex" xmlns:cx5="http://schemas.microsoft.com/office/drawing/2016/5/11/chartex" xmlns:cx6="http://schemas.microsoft.com/office/drawing/2016/5/12/chartex" xmlns:cx7="http://schemas.microsoft.com/office/drawing/2016/5/13/chartex" xmlns:cx8="http://schemas.microsoft.com/office/drawing/2016/5/14/chartex" xmlns:mc="http://schemas.openxmlformats.org/markup-compatibility/2006" xmlns:aink="http://schemas.microsoft.com/office/drawing/2016/ink" xmlns:am3d="http://schemas.microsoft.com/office/drawing/2017/model3d" xmlns:o="urn:schemas-microsoft-com:office:office" xmlns:r="http://schemas.openxmlformats.org/officeDocument/2006/relationships" xmlns:m="http://schemas.openxmlformats.org/officeDocument/2006/math" xmlns:v="urn:schemas-microsoft-com:vml" xmlns:wp14="http://schemas.microsoft.com/office/word/2010/wordprocessingDrawing" xmlns:wp="http://schemas.openxmlformats.org/drawingml/2006/wordprocessingDrawing" xmlns:w10="urn:schemas-microsoft-com:office:word" xmlns:w="http://schemas.openxmlformats.org/wordprocessingml/2006/main" xmlns:w14="http://schemas.microsoft.com/office/word/2010/wordml" xmlns:w15="http://schemas.microsoft.com/office/word/2012/wordml" xmlns:w16cex="http://schemas.microsoft.com/office/word/2018/wordml/cex" xmlns:w16cid="http://schemas.microsoft.com/office/word/2016/wordml/cid" xmlns:w16="http://schemas.microsoft.com/office/word/2018/wordml" xmlns:w16se="http://schemas.microsoft.com/office/word/2015/wordml/symex" xmlns:wpg="http://schemas.microsoft.com/office/word/2010/wordprocessingGroup" xmlns:wpi="http://schemas.microsoft.com/office/word/2010/wordprocessingInk" xmlns:wne="http://schemas.microsoft.com/office/word/2006/wordml" xmlns:wps="http://schemas.microsoft.com/office/word/2010/wordprocessingShape" mc:Ignorable="w14 w15 w16se w16cid w16 w16cex wp14">
   <w:p>
     <w:pPr>
-      <w:pStyle w:val="Chntrang"/>
+      <w:pStyle w:val="Footer"/>
     </w:pPr>
   </w:p>
 </w:ftr>
@@ -29912,7 +29903,7 @@
         </w:tcPr>
         <w:p>
           <w:pPr>
-            <w:pStyle w:val="Chntrang"/>
+            <w:pStyle w:val="Footer"/>
             <w:spacing w:before="0"/>
             <w:rPr>
               <w:rFonts w:cs="Segoe UI"/>
@@ -29974,7 +29965,7 @@
         </w:tcPr>
         <w:p>
           <w:pPr>
-            <w:pStyle w:val="utrang"/>
+            <w:pStyle w:val="Header"/>
             <w:spacing w:before="0"/>
             <w:jc w:val="center"/>
             <w:rPr>
@@ -30022,7 +30013,7 @@
   </w:tbl>
   <w:p>
     <w:pPr>
-      <w:pStyle w:val="Chntrang"/>
+      <w:pStyle w:val="Footer"/>
     </w:pPr>
   </w:p>
 </w:ftr>
@@ -30057,7 +30048,7 @@
 <w:hdr xmlns:wpc="http://schemas.microsoft.com/office/word/2010/wordprocessingCanvas" xmlns:cx="http://schemas.microsoft.com/office/drawing/2014/chartex" xmlns:cx1="http://schemas.microsoft.com/office/drawing/2015/9/8/chartex" xmlns:cx2="http://schemas.microsoft.com/office/drawing/2015/10/21/chartex" xmlns:cx3="http://schemas.microsoft.com/office/drawing/2016/5/9/chartex" xmlns:cx4="http://schemas.microsoft.com/office/drawing/2016/5/10/chartex" xmlns:cx5="http://schemas.microsoft.com/office/drawing/2016/5/11/chartex" xmlns:cx6="http://schemas.microsoft.com/office/drawing/2016/5/12/chartex" xmlns:cx7="http://schemas.microsoft.com/office/drawing/2016/5/13/chartex" xmlns:cx8="http://schemas.microsoft.com/office/drawing/2016/5/14/chartex" xmlns:mc="http://schemas.openxmlformats.org/markup-compatibility/2006" xmlns:aink="http://schemas.microsoft.com/office/drawing/2016/ink" xmlns:am3d="http://schemas.microsoft.com/office/drawing/2017/model3d" xmlns:o="urn:schemas-microsoft-com:office:office" xmlns:r="http://schemas.openxmlformats.org/officeDocument/2006/relationships" xmlns:m="http://schemas.openxmlformats.org/officeDocument/2006/math" xmlns:v="urn:schemas-microsoft-com:vml" xmlns:wp14="http://schemas.microsoft.com/office/word/2010/wordprocessingDrawing" xmlns:wp="http://schemas.openxmlformats.org/drawingml/2006/wordprocessingDrawing" xmlns:w10="urn:schemas-microsoft-com:office:word" xmlns:w="http://schemas.openxmlformats.org/wordprocessingml/2006/main" xmlns:w14="http://schemas.microsoft.com/office/word/2010/wordml" xmlns:w15="http://schemas.microsoft.com/office/word/2012/wordml" xmlns:w16cex="http://schemas.microsoft.com/office/word/2018/wordml/cex" xmlns:w16cid="http://schemas.microsoft.com/office/word/2016/wordml/cid" xmlns:w16="http://schemas.microsoft.com/office/word/2018/wordml" xmlns:w16se="http://schemas.microsoft.com/office/word/2015/wordml/symex" xmlns:wpg="http://schemas.microsoft.com/office/word/2010/wordprocessingGroup" xmlns:wpi="http://schemas.microsoft.com/office/word/2010/wordprocessingInk" xmlns:wne="http://schemas.microsoft.com/office/word/2006/wordml" xmlns:wps="http://schemas.microsoft.com/office/word/2010/wordprocessingShape" mc:Ignorable="w14 w15 w16se w16cid w16 w16cex wp14">
   <w:p>
     <w:pPr>
-      <w:pStyle w:val="utrang"/>
+      <w:pStyle w:val="Header"/>
     </w:pPr>
   </w:p>
 </w:hdr>
@@ -30094,7 +30085,7 @@
         </w:tcPr>
         <w:p>
           <w:pPr>
-            <w:pStyle w:val="utrang"/>
+            <w:pStyle w:val="Header"/>
             <w:spacing w:before="0"/>
             <w:jc w:val="center"/>
             <w:rPr>
@@ -30119,7 +30110,7 @@
         </w:tcPr>
         <w:p>
           <w:pPr>
-            <w:pStyle w:val="utrang"/>
+            <w:pStyle w:val="Header"/>
             <w:spacing w:before="0"/>
             <w:jc w:val="right"/>
             <w:rPr>
@@ -30142,7 +30133,7 @@
   </w:tbl>
   <w:p>
     <w:pPr>
-      <w:pStyle w:val="utrang"/>
+      <w:pStyle w:val="Header"/>
     </w:pPr>
   </w:p>
 </w:hdr>
@@ -30862,7 +30853,7 @@
     <w:lvl w:ilvl="1" w:tplc="C75EDE14">
       <w:start w:val="1"/>
       <w:numFmt w:val="bullet"/>
-      <w:pStyle w:val="Banghinhminhhoa"/>
+      <w:pStyle w:val="TableofFigures"/>
       <w:lvlText w:val=""/>
       <w:lvlJc w:val="left"/>
       <w:pPr>
@@ -32246,7 +32237,7 @@
     <w:lsdException w:name="Unresolved Mention" w:semiHidden="1" w:unhideWhenUsed="1"/>
     <w:lsdException w:name="Smart Link" w:semiHidden="1" w:unhideWhenUsed="1"/>
   </w:latentStyles>
-  <w:style w:type="paragraph" w:default="1" w:styleId="Binhthng">
+  <w:style w:type="paragraph" w:default="1" w:styleId="Normal">
     <w:name w:val="Normal"/>
     <w:qFormat/>
     <w:rsid w:val="00283143"/>
@@ -32257,11 +32248,11 @@
       <w:sz w:val="24"/>
     </w:rPr>
   </w:style>
-  <w:style w:type="paragraph" w:styleId="u1">
+  <w:style w:type="paragraph" w:styleId="Heading1">
     <w:name w:val="heading 1"/>
-    <w:basedOn w:val="Binhthng"/>
-    <w:next w:val="Binhthng"/>
-    <w:link w:val="u1Char"/>
+    <w:basedOn w:val="Normal"/>
+    <w:next w:val="Normal"/>
+    <w:link w:val="Heading1Char"/>
     <w:uiPriority w:val="9"/>
     <w:qFormat/>
     <w:rsid w:val="00A9186E"/>
@@ -32280,11 +32271,11 @@
       <w:szCs w:val="28"/>
     </w:rPr>
   </w:style>
-  <w:style w:type="paragraph" w:styleId="u2">
+  <w:style w:type="paragraph" w:styleId="Heading2">
     <w:name w:val="heading 2"/>
-    <w:basedOn w:val="Binhthng"/>
-    <w:next w:val="Binhthng"/>
-    <w:link w:val="u2Char"/>
+    <w:basedOn w:val="Normal"/>
+    <w:next w:val="Normal"/>
+    <w:link w:val="Heading2Char"/>
     <w:uiPriority w:val="9"/>
     <w:unhideWhenUsed/>
     <w:qFormat/>
@@ -32303,11 +32294,11 @@
       <w:szCs w:val="26"/>
     </w:rPr>
   </w:style>
-  <w:style w:type="paragraph" w:styleId="u3">
+  <w:style w:type="paragraph" w:styleId="Heading3">
     <w:name w:val="heading 3"/>
-    <w:basedOn w:val="Binhthng"/>
-    <w:next w:val="Binhthng"/>
-    <w:link w:val="u3Char"/>
+    <w:basedOn w:val="Normal"/>
+    <w:next w:val="Normal"/>
+    <w:link w:val="Heading3Char"/>
     <w:uiPriority w:val="9"/>
     <w:unhideWhenUsed/>
     <w:qFormat/>
@@ -32323,11 +32314,11 @@
       <w:bCs/>
     </w:rPr>
   </w:style>
-  <w:style w:type="paragraph" w:styleId="u4">
+  <w:style w:type="paragraph" w:styleId="Heading4">
     <w:name w:val="heading 4"/>
-    <w:basedOn w:val="Binhthng"/>
-    <w:next w:val="Binhthng"/>
-    <w:link w:val="u4Char"/>
+    <w:basedOn w:val="Normal"/>
+    <w:next w:val="Normal"/>
+    <w:link w:val="Heading4Char"/>
     <w:uiPriority w:val="9"/>
     <w:unhideWhenUsed/>
     <w:qFormat/>
@@ -32347,13 +32338,13 @@
       <w:color w:val="4F81BD" w:themeColor="accent1"/>
     </w:rPr>
   </w:style>
-  <w:style w:type="character" w:default="1" w:styleId="Phngmcinhcuaoanvn">
+  <w:style w:type="character" w:default="1" w:styleId="DefaultParagraphFont">
     <w:name w:val="Default Paragraph Font"/>
     <w:uiPriority w:val="1"/>
     <w:semiHidden/>
     <w:unhideWhenUsed/>
   </w:style>
-  <w:style w:type="table" w:default="1" w:styleId="BangThngthng">
+  <w:style w:type="table" w:default="1" w:styleId="TableNormal">
     <w:name w:val="Normal Table"/>
     <w:uiPriority w:val="99"/>
     <w:semiHidden/>
@@ -32368,16 +32359,16 @@
       </w:tblCellMar>
     </w:tblPr>
   </w:style>
-  <w:style w:type="numbering" w:default="1" w:styleId="Khngco">
+  <w:style w:type="numbering" w:default="1" w:styleId="NoList">
     <w:name w:val="No List"/>
     <w:uiPriority w:val="99"/>
     <w:semiHidden/>
     <w:unhideWhenUsed/>
   </w:style>
-  <w:style w:type="paragraph" w:styleId="utrang">
+  <w:style w:type="paragraph" w:styleId="Header">
     <w:name w:val="header"/>
-    <w:basedOn w:val="Binhthng"/>
-    <w:link w:val="utrangChar"/>
+    <w:basedOn w:val="Normal"/>
+    <w:link w:val="HeaderChar"/>
     <w:uiPriority w:val="99"/>
     <w:unhideWhenUsed/>
     <w:rsid w:val="00A54510"/>
@@ -32389,17 +32380,17 @@
       <w:spacing w:after="0" w:line="240" w:lineRule="auto"/>
     </w:pPr>
   </w:style>
-  <w:style w:type="character" w:customStyle="1" w:styleId="utrangChar">
-    <w:name w:val="Đầu trang Char"/>
-    <w:basedOn w:val="Phngmcinhcuaoanvn"/>
-    <w:link w:val="utrang"/>
+  <w:style w:type="character" w:customStyle="1" w:styleId="HeaderChar">
+    <w:name w:val="Header Char"/>
+    <w:basedOn w:val="DefaultParagraphFont"/>
+    <w:link w:val="Header"/>
     <w:uiPriority w:val="99"/>
     <w:rsid w:val="00A54510"/>
   </w:style>
-  <w:style w:type="paragraph" w:styleId="Chntrang">
+  <w:style w:type="paragraph" w:styleId="Footer">
     <w:name w:val="footer"/>
-    <w:basedOn w:val="Binhthng"/>
-    <w:link w:val="ChntrangChar"/>
+    <w:basedOn w:val="Normal"/>
+    <w:link w:val="FooterChar"/>
     <w:uiPriority w:val="99"/>
     <w:unhideWhenUsed/>
     <w:rsid w:val="00A54510"/>
@@ -32411,17 +32402,17 @@
       <w:spacing w:after="0" w:line="240" w:lineRule="auto"/>
     </w:pPr>
   </w:style>
-  <w:style w:type="character" w:customStyle="1" w:styleId="ChntrangChar">
-    <w:name w:val="Chân trang Char"/>
-    <w:basedOn w:val="Phngmcinhcuaoanvn"/>
-    <w:link w:val="Chntrang"/>
+  <w:style w:type="character" w:customStyle="1" w:styleId="FooterChar">
+    <w:name w:val="Footer Char"/>
+    <w:basedOn w:val="DefaultParagraphFont"/>
+    <w:link w:val="Footer"/>
     <w:uiPriority w:val="99"/>
     <w:rsid w:val="00A54510"/>
   </w:style>
-  <w:style w:type="paragraph" w:styleId="Bongchuthich">
+  <w:style w:type="paragraph" w:styleId="BalloonText">
     <w:name w:val="Balloon Text"/>
-    <w:basedOn w:val="Binhthng"/>
-    <w:link w:val="BongchuthichChar"/>
+    <w:basedOn w:val="Normal"/>
+    <w:link w:val="BalloonTextChar"/>
     <w:uiPriority w:val="99"/>
     <w:semiHidden/>
     <w:unhideWhenUsed/>
@@ -32435,10 +32426,10 @@
       <w:szCs w:val="16"/>
     </w:rPr>
   </w:style>
-  <w:style w:type="character" w:customStyle="1" w:styleId="BongchuthichChar">
-    <w:name w:val="Bóng chú thích Char"/>
-    <w:basedOn w:val="Phngmcinhcuaoanvn"/>
-    <w:link w:val="Bongchuthich"/>
+  <w:style w:type="character" w:customStyle="1" w:styleId="BalloonTextChar">
+    <w:name w:val="Balloon Text Char"/>
+    <w:basedOn w:val="DefaultParagraphFont"/>
+    <w:link w:val="BalloonText"/>
     <w:uiPriority w:val="99"/>
     <w:semiHidden/>
     <w:rsid w:val="00A54510"/>
@@ -32448,10 +32439,10 @@
       <w:szCs w:val="16"/>
     </w:rPr>
   </w:style>
-  <w:style w:type="character" w:customStyle="1" w:styleId="u1Char">
-    <w:name w:val="Đầu đề 1 Char"/>
-    <w:basedOn w:val="Phngmcinhcuaoanvn"/>
-    <w:link w:val="u1"/>
+  <w:style w:type="character" w:customStyle="1" w:styleId="Heading1Char">
+    <w:name w:val="Heading 1 Char"/>
+    <w:basedOn w:val="DefaultParagraphFont"/>
+    <w:link w:val="Heading1"/>
     <w:uiPriority w:val="9"/>
     <w:rsid w:val="00A9186E"/>
     <w:rPr>
@@ -32463,10 +32454,10 @@
       <w:szCs w:val="28"/>
     </w:rPr>
   </w:style>
-  <w:style w:type="character" w:customStyle="1" w:styleId="u2Char">
-    <w:name w:val="Đầu đề 2 Char"/>
-    <w:basedOn w:val="Phngmcinhcuaoanvn"/>
-    <w:link w:val="u2"/>
+  <w:style w:type="character" w:customStyle="1" w:styleId="Heading2Char">
+    <w:name w:val="Heading 2 Char"/>
+    <w:basedOn w:val="DefaultParagraphFont"/>
+    <w:link w:val="Heading2"/>
     <w:uiPriority w:val="9"/>
     <w:rsid w:val="00025192"/>
     <w:rPr>
@@ -32478,10 +32469,10 @@
       <w:szCs w:val="26"/>
     </w:rPr>
   </w:style>
-  <w:style w:type="character" w:customStyle="1" w:styleId="u3Char">
-    <w:name w:val="Đầu đề 3 Char"/>
-    <w:basedOn w:val="Phngmcinhcuaoanvn"/>
-    <w:link w:val="u3"/>
+  <w:style w:type="character" w:customStyle="1" w:styleId="Heading3Char">
+    <w:name w:val="Heading 3 Char"/>
+    <w:basedOn w:val="DefaultParagraphFont"/>
+    <w:link w:val="Heading3"/>
     <w:uiPriority w:val="9"/>
     <w:rsid w:val="00DC7D03"/>
     <w:rPr>
@@ -32490,9 +32481,9 @@
       <w:bCs/>
     </w:rPr>
   </w:style>
-  <w:style w:type="paragraph" w:styleId="oancuaDanhsach">
+  <w:style w:type="paragraph" w:styleId="ListParagraph">
     <w:name w:val="List Paragraph"/>
-    <w:basedOn w:val="Binhthng"/>
+    <w:basedOn w:val="Normal"/>
     <w:uiPriority w:val="34"/>
     <w:qFormat/>
     <w:rsid w:val="00C05253"/>
@@ -32501,10 +32492,10 @@
       <w:contextualSpacing/>
     </w:pPr>
   </w:style>
-  <w:style w:type="paragraph" w:styleId="uMucluc">
+  <w:style w:type="paragraph" w:styleId="TOCHeading">
     <w:name w:val="TOC Heading"/>
-    <w:basedOn w:val="u1"/>
-    <w:next w:val="Binhthng"/>
+    <w:basedOn w:val="Heading1"/>
+    <w:next w:val="Normal"/>
     <w:uiPriority w:val="39"/>
     <w:unhideWhenUsed/>
     <w:qFormat/>
@@ -32519,10 +32510,10 @@
       <w:lang w:eastAsia="ja-JP"/>
     </w:rPr>
   </w:style>
-  <w:style w:type="paragraph" w:styleId="Mucluc1">
+  <w:style w:type="paragraph" w:styleId="TOC1">
     <w:name w:val="toc 1"/>
-    <w:basedOn w:val="Binhthng"/>
-    <w:next w:val="Binhthng"/>
+    <w:basedOn w:val="Normal"/>
+    <w:next w:val="Normal"/>
     <w:autoRedefine/>
     <w:uiPriority w:val="39"/>
     <w:unhideWhenUsed/>
@@ -32537,10 +32528,10 @@
       <w:sz w:val="26"/>
     </w:rPr>
   </w:style>
-  <w:style w:type="paragraph" w:styleId="Mucluc2">
+  <w:style w:type="paragraph" w:styleId="TOC2">
     <w:name w:val="toc 2"/>
-    <w:basedOn w:val="Binhthng"/>
-    <w:next w:val="Binhthng"/>
+    <w:basedOn w:val="Normal"/>
+    <w:next w:val="Normal"/>
     <w:autoRedefine/>
     <w:uiPriority w:val="39"/>
     <w:unhideWhenUsed/>
@@ -32549,9 +32540,9 @@
       <w:ind w:left="216"/>
     </w:pPr>
   </w:style>
-  <w:style w:type="character" w:styleId="Siuktni">
+  <w:style w:type="character" w:styleId="Hyperlink">
     <w:name w:val="Hyperlink"/>
-    <w:basedOn w:val="Phngmcinhcuaoanvn"/>
+    <w:basedOn w:val="DefaultParagraphFont"/>
     <w:uiPriority w:val="99"/>
     <w:unhideWhenUsed/>
     <w:rsid w:val="00025192"/>
@@ -32560,10 +32551,10 @@
       <w:u w:val="single"/>
     </w:rPr>
   </w:style>
-  <w:style w:type="paragraph" w:styleId="Chuthich">
+  <w:style w:type="paragraph" w:styleId="Caption">
     <w:name w:val="caption"/>
-    <w:basedOn w:val="Binhthng"/>
-    <w:next w:val="Binhthng"/>
+    <w:basedOn w:val="Normal"/>
+    <w:next w:val="Normal"/>
     <w:uiPriority w:val="35"/>
     <w:unhideWhenUsed/>
     <w:qFormat/>
@@ -32577,10 +32568,10 @@
       <w:szCs w:val="18"/>
     </w:rPr>
   </w:style>
-  <w:style w:type="paragraph" w:styleId="Mucluc3">
+  <w:style w:type="paragraph" w:styleId="TOC3">
     <w:name w:val="toc 3"/>
-    <w:basedOn w:val="Binhthng"/>
-    <w:next w:val="Binhthng"/>
+    <w:basedOn w:val="Normal"/>
+    <w:next w:val="Normal"/>
     <w:autoRedefine/>
     <w:uiPriority w:val="39"/>
     <w:unhideWhenUsed/>
@@ -32597,13 +32588,13 @@
   </w:style>
   <w:style w:type="character" w:customStyle="1" w:styleId="hp">
     <w:name w:val="hp"/>
-    <w:basedOn w:val="Phngmcinhcuaoanvn"/>
+    <w:basedOn w:val="DefaultParagraphFont"/>
     <w:rsid w:val="005476BF"/>
   </w:style>
-  <w:style w:type="paragraph" w:styleId="VnbanCcchu">
+  <w:style w:type="paragraph" w:styleId="FootnoteText">
     <w:name w:val="footnote text"/>
-    <w:basedOn w:val="Binhthng"/>
-    <w:link w:val="VnbanCcchuChar"/>
+    <w:basedOn w:val="Normal"/>
+    <w:link w:val="FootnoteTextChar"/>
     <w:uiPriority w:val="99"/>
     <w:semiHidden/>
     <w:unhideWhenUsed/>
@@ -32616,10 +32607,10 @@
       <w:szCs w:val="20"/>
     </w:rPr>
   </w:style>
-  <w:style w:type="character" w:customStyle="1" w:styleId="VnbanCcchuChar">
-    <w:name w:val="Văn bản Cước chú Char"/>
-    <w:basedOn w:val="Phngmcinhcuaoanvn"/>
-    <w:link w:val="VnbanCcchu"/>
+  <w:style w:type="character" w:customStyle="1" w:styleId="FootnoteTextChar">
+    <w:name w:val="Footnote Text Char"/>
+    <w:basedOn w:val="DefaultParagraphFont"/>
+    <w:link w:val="FootnoteText"/>
     <w:uiPriority w:val="99"/>
     <w:semiHidden/>
     <w:rsid w:val="002A2A44"/>
@@ -32628,9 +32619,9 @@
       <w:szCs w:val="20"/>
     </w:rPr>
   </w:style>
-  <w:style w:type="character" w:styleId="ThamchiuCcchu">
+  <w:style w:type="character" w:styleId="FootnoteReference">
     <w:name w:val="footnote reference"/>
-    <w:basedOn w:val="Phngmcinhcuaoanvn"/>
+    <w:basedOn w:val="DefaultParagraphFont"/>
     <w:uiPriority w:val="99"/>
     <w:semiHidden/>
     <w:unhideWhenUsed/>
@@ -32639,9 +32630,9 @@
       <w:vertAlign w:val="superscript"/>
     </w:rPr>
   </w:style>
-  <w:style w:type="character" w:styleId="VnbanChdanhsn">
+  <w:style w:type="character" w:styleId="PlaceholderText">
     <w:name w:val="Placeholder Text"/>
-    <w:basedOn w:val="Phngmcinhcuaoanvn"/>
+    <w:basedOn w:val="DefaultParagraphFont"/>
     <w:uiPriority w:val="99"/>
     <w:semiHidden/>
     <w:rsid w:val="00630988"/>
@@ -32649,9 +32640,9 @@
       <w:color w:val="808080"/>
     </w:rPr>
   </w:style>
-  <w:style w:type="table" w:styleId="LiBang">
+  <w:style w:type="table" w:styleId="TableGrid">
     <w:name w:val="Table Grid"/>
-    <w:basedOn w:val="BangThngthng"/>
+    <w:basedOn w:val="TableNormal"/>
     <w:uiPriority w:val="59"/>
     <w:rsid w:val="00D52D8E"/>
     <w:pPr>
@@ -32668,10 +32659,10 @@
       </w:tblBorders>
     </w:tblPr>
   </w:style>
-  <w:style w:type="character" w:customStyle="1" w:styleId="u4Char">
-    <w:name w:val="Đầu đề 4 Char"/>
-    <w:basedOn w:val="Phngmcinhcuaoanvn"/>
-    <w:link w:val="u4"/>
+  <w:style w:type="character" w:customStyle="1" w:styleId="Heading4Char">
+    <w:name w:val="Heading 4 Char"/>
+    <w:basedOn w:val="DefaultParagraphFont"/>
+    <w:link w:val="Heading4"/>
     <w:uiPriority w:val="9"/>
     <w:rsid w:val="009B1018"/>
     <w:rPr>
@@ -32685,7 +32676,7 @@
   </w:style>
   <w:style w:type="paragraph" w:customStyle="1" w:styleId="DanhSach2">
     <w:name w:val="DanhSach2"/>
-    <w:basedOn w:val="Binhthng"/>
+    <w:basedOn w:val="Normal"/>
     <w:rsid w:val="006D6F8F"/>
     <w:pPr>
       <w:numPr>
@@ -32701,7 +32692,7 @@
   </w:style>
   <w:style w:type="paragraph" w:customStyle="1" w:styleId="DanhSach">
     <w:name w:val="DanhSach"/>
-    <w:basedOn w:val="Binhthng"/>
+    <w:basedOn w:val="Normal"/>
     <w:rsid w:val="006D6F8F"/>
     <w:pPr>
       <w:numPr>
@@ -32714,10 +32705,10 @@
       <w:szCs w:val="24"/>
     </w:rPr>
   </w:style>
-  <w:style w:type="paragraph" w:styleId="Banghinhminhhoa">
+  <w:style w:type="paragraph" w:styleId="TableofFigures">
     <w:name w:val="table of figures"/>
-    <w:basedOn w:val="Binhthng"/>
-    <w:next w:val="Binhthng"/>
+    <w:basedOn w:val="Normal"/>
+    <w:next w:val="Normal"/>
     <w:semiHidden/>
     <w:rsid w:val="006D6F8F"/>
     <w:pPr>
@@ -32868,6 +32859,7 @@
     <w:rsid w:val="000D0509"/>
     <w:rsid w:val="000F73A2"/>
     <w:rsid w:val="00140CB8"/>
+    <w:rsid w:val="001C0243"/>
     <w:rsid w:val="001C4D13"/>
     <w:rsid w:val="001E23C3"/>
     <w:rsid w:val="001F59BE"/>
@@ -32885,6 +32877,7 @@
     <w:rsid w:val="00605ED9"/>
     <w:rsid w:val="006A5587"/>
     <w:rsid w:val="006E7B9E"/>
+    <w:rsid w:val="00701C79"/>
     <w:rsid w:val="00783296"/>
     <w:rsid w:val="00794B56"/>
     <w:rsid w:val="008155D9"/>
@@ -33332,18 +33325,18 @@
     <w:lsdException w:name="Unresolved Mention" w:semiHidden="1" w:unhideWhenUsed="1"/>
     <w:lsdException w:name="Smart Link" w:semiHidden="1" w:unhideWhenUsed="1"/>
   </w:latentStyles>
-  <w:style w:type="paragraph" w:default="1" w:styleId="Binhthng">
+  <w:style w:type="paragraph" w:default="1" w:styleId="Normal">
     <w:name w:val="Normal"/>
     <w:qFormat/>
     <w:rsid w:val="00095FAF"/>
   </w:style>
-  <w:style w:type="character" w:default="1" w:styleId="Phngmcinhcuaoanvn">
+  <w:style w:type="character" w:default="1" w:styleId="DefaultParagraphFont">
     <w:name w:val="Default Paragraph Font"/>
     <w:uiPriority w:val="1"/>
     <w:semiHidden/>
     <w:unhideWhenUsed/>
   </w:style>
-  <w:style w:type="table" w:default="1" w:styleId="BangThngthng">
+  <w:style w:type="table" w:default="1" w:styleId="TableNormal">
     <w:name w:val="Normal Table"/>
     <w:uiPriority w:val="99"/>
     <w:semiHidden/>
@@ -33358,7 +33351,7 @@
       </w:tblCellMar>
     </w:tblPr>
   </w:style>
-  <w:style w:type="numbering" w:default="1" w:styleId="Khngco">
+  <w:style w:type="numbering" w:default="1" w:styleId="NoList">
     <w:name w:val="No List"/>
     <w:uiPriority w:val="99"/>
     <w:semiHidden/>
@@ -33368,9 +33361,9 @@
     <w:name w:val="08AC515536FA4BE8BB899743FFB07332"/>
     <w:rsid w:val="0009493C"/>
   </w:style>
-  <w:style w:type="character" w:styleId="VnbanChdanhsn">
+  <w:style w:type="character" w:styleId="PlaceholderText">
     <w:name w:val="Placeholder Text"/>
-    <w:basedOn w:val="Phngmcinhcuaoanvn"/>
+    <w:basedOn w:val="DefaultParagraphFont"/>
     <w:uiPriority w:val="99"/>
     <w:semiHidden/>
     <w:rsid w:val="00F518AA"/>

</xml_diff>